<commit_message>
Plano de Ensino (Versão 1.0).
</commit_message>
<xml_diff>
--- a/2017.1/documentos/Plano de Ensino (Teoria dos Grafos 2017.1).docx
+++ b/2017.1/documentos/Plano de Ensino (Teoria dos Grafos 2017.1).docx
@@ -255,7 +255,6 @@
                 <w:bCs/>
               </w:rPr>
             </w:pPr>
-            <w:bookmarkStart w:id="0" w:name="_GoBack"/>
             <w:r>
               <w:rPr>
                 <w:rFonts w:ascii="Arial" w:hAnsi="Arial" w:cs="Arial"/>
@@ -309,7 +308,6 @@
           </w:p>
         </w:tc>
       </w:tr>
-      <w:bookmarkEnd w:id="0"/>
       <w:tr>
         <w:tblPrEx>
           <w:tblBorders>
@@ -4082,12 +4080,12 @@
                       </w:pPr>
                       <w:r>
                         <w:rPr>
-                          <w:rFonts w:ascii="Arial" w:hAnsi="Arial" w:cs="Arial"/>
+                          <w:rFonts w:hint="default" w:ascii="Arial" w:hAnsi="Arial" w:cs="Arial"/>
                           <w:sz w:val="24"/>
                           <w:szCs w:val="24"/>
                           <w:lang w:val="pt-BR"/>
                         </w:rPr>
-                        <w:t>A definir</w:t>
+                        <w:t>Noções Básicas de Grafos</w:t>
                       </w:r>
                     </w:p>
                   </w:tc>
@@ -4209,12 +4207,12 @@
                       </w:pPr>
                       <w:r>
                         <w:rPr>
-                          <w:rFonts w:ascii="Arial" w:hAnsi="Arial" w:cs="Arial"/>
+                          <w:rFonts w:hint="default" w:ascii="Arial" w:hAnsi="Arial" w:cs="Arial"/>
                           <w:sz w:val="24"/>
                           <w:szCs w:val="24"/>
                           <w:lang w:val="pt-BR"/>
                         </w:rPr>
-                        <w:t>A definir</w:t>
+                        <w:t>Caminhos e Circuitos</w:t>
                       </w:r>
                     </w:p>
                   </w:tc>
@@ -4336,12 +4334,12 @@
                       </w:pPr>
                       <w:r>
                         <w:rPr>
-                          <w:rFonts w:ascii="Arial" w:hAnsi="Arial" w:cs="Arial"/>
+                          <w:rFonts w:hint="default" w:ascii="Arial" w:hAnsi="Arial" w:cs="Arial"/>
                           <w:sz w:val="24"/>
                           <w:szCs w:val="24"/>
                           <w:lang w:val="pt-BR"/>
                         </w:rPr>
-                        <w:t>A definir</w:t>
+                        <w:t>Caminhos e Circuitos</w:t>
                       </w:r>
                     </w:p>
                   </w:tc>
@@ -4739,12 +4737,12 @@
                       </w:pPr>
                       <w:r>
                         <w:rPr>
-                          <w:rFonts w:ascii="Arial" w:hAnsi="Arial" w:cs="Arial"/>
+                          <w:rFonts w:hint="default" w:ascii="Arial" w:hAnsi="Arial" w:cs="Arial"/>
                           <w:sz w:val="24"/>
                           <w:szCs w:val="24"/>
                           <w:lang w:val="pt-BR"/>
                         </w:rPr>
-                        <w:t>A definir</w:t>
+                        <w:t>Subgrafos</w:t>
                       </w:r>
                     </w:p>
                   </w:tc>
@@ -4864,16 +4862,17 @@
                           <w:rFonts w:ascii="Arial" w:hAnsi="Arial" w:cs="Arial"/>
                           <w:sz w:val="24"/>
                           <w:szCs w:val="24"/>
-                        </w:rPr>
-                      </w:pPr>
-                      <w:r>
-                        <w:rPr>
-                          <w:rFonts w:ascii="Arial" w:hAnsi="Arial" w:cs="Arial"/>
-                          <w:sz w:val="24"/>
-                          <w:szCs w:val="24"/>
                           <w:lang w:val="pt-BR"/>
                         </w:rPr>
-                        <w:t>A definir</w:t>
+                      </w:pPr>
+                      <w:r>
+                        <w:rPr>
+                          <w:rFonts w:ascii="Arial" w:hAnsi="Arial" w:cs="Arial"/>
+                          <w:sz w:val="24"/>
+                          <w:szCs w:val="24"/>
+                          <w:lang w:val="pt-BR"/>
+                        </w:rPr>
+                        <w:t>Subgrafos</w:t>
                       </w:r>
                     </w:p>
                   </w:tc>
@@ -4993,16 +4992,17 @@
                           <w:rFonts w:ascii="Arial" w:hAnsi="Arial" w:cs="Arial"/>
                           <w:sz w:val="24"/>
                           <w:szCs w:val="24"/>
-                        </w:rPr>
-                      </w:pPr>
-                      <w:r>
-                        <w:rPr>
-                          <w:rFonts w:ascii="Arial" w:hAnsi="Arial" w:cs="Arial"/>
-                          <w:sz w:val="24"/>
-                          <w:szCs w:val="24"/>
                           <w:lang w:val="pt-BR"/>
                         </w:rPr>
-                        <w:t>A definir</w:t>
+                      </w:pPr>
+                      <w:r>
+                        <w:rPr>
+                          <w:rFonts w:hint="default" w:ascii="Arial" w:hAnsi="Arial" w:cs="Arial"/>
+                          <w:sz w:val="24"/>
+                          <w:szCs w:val="24"/>
+                          <w:lang w:val="pt-BR"/>
+                        </w:rPr>
+                        <w:t>Grafos conexos e componentes</w:t>
                       </w:r>
                     </w:p>
                   </w:tc>
@@ -5126,12 +5126,12 @@
                       </w:pPr>
                       <w:r>
                         <w:rPr>
-                          <w:rFonts w:ascii="Arial" w:hAnsi="Arial" w:cs="Arial"/>
+                          <w:rFonts w:hint="default" w:ascii="Arial" w:hAnsi="Arial" w:cs="Arial"/>
                           <w:sz w:val="24"/>
                           <w:szCs w:val="24"/>
                           <w:lang w:val="pt-BR"/>
                         </w:rPr>
-                        <w:t>A definir</w:t>
+                        <w:t>Grafos conexos e componentes</w:t>
                       </w:r>
                     </w:p>
                   </w:tc>
@@ -5529,12 +5529,12 @@
                       </w:pPr>
                       <w:r>
                         <w:rPr>
-                          <w:rFonts w:ascii="Arial" w:hAnsi="Arial" w:cs="Arial"/>
+                          <w:rFonts w:hint="default" w:ascii="Arial" w:hAnsi="Arial" w:cs="Arial"/>
                           <w:sz w:val="24"/>
                           <w:szCs w:val="24"/>
                           <w:lang w:val="pt-BR"/>
                         </w:rPr>
-                        <w:t>A definir</w:t>
+                        <w:t>Cortes e pontes</w:t>
                       </w:r>
                     </w:p>
                   </w:tc>
@@ -5658,12 +5658,12 @@
                       </w:pPr>
                       <w:r>
                         <w:rPr>
-                          <w:rFonts w:ascii="Arial" w:hAnsi="Arial" w:cs="Arial"/>
+                          <w:rFonts w:hint="default" w:ascii="Arial" w:hAnsi="Arial" w:cs="Arial"/>
                           <w:sz w:val="24"/>
                           <w:szCs w:val="24"/>
                           <w:lang w:val="pt-BR"/>
                         </w:rPr>
-                        <w:t>A definir</w:t>
+                        <w:t>Cortes e pontes</w:t>
                       </w:r>
                     </w:p>
                   </w:tc>
@@ -5788,12 +5788,12 @@
                       </w:pPr>
                       <w:r>
                         <w:rPr>
-                          <w:rFonts w:ascii="Arial" w:hAnsi="Arial" w:cs="Arial"/>
+                          <w:rFonts w:hint="default" w:ascii="Arial" w:hAnsi="Arial" w:cs="Arial"/>
                           <w:sz w:val="24"/>
                           <w:szCs w:val="24"/>
                           <w:lang w:val="pt-BR"/>
                         </w:rPr>
-                        <w:t>A definir</w:t>
+                        <w:t>Árvores</w:t>
                       </w:r>
                     </w:p>
                   </w:tc>
@@ -5923,7 +5923,7 @@
                           <w:szCs w:val="24"/>
                           <w:lang w:val="pt-BR"/>
                         </w:rPr>
-                        <w:t>A definir</w:t>
+                        <w:t>Árvores</w:t>
                       </w:r>
                     </w:p>
                   </w:tc>
@@ -6323,12 +6323,12 @@
                       </w:pPr>
                       <w:r>
                         <w:rPr>
-                          <w:rFonts w:ascii="Arial" w:hAnsi="Arial" w:cs="Arial"/>
+                          <w:rFonts w:hint="default" w:ascii="Arial" w:hAnsi="Arial" w:cs="Arial"/>
                           <w:sz w:val="24"/>
                           <w:szCs w:val="24"/>
                           <w:lang w:val="pt-BR"/>
                         </w:rPr>
-                        <w:t>A definir</w:t>
+                        <w:t>Isomorfismo</w:t>
                       </w:r>
                     </w:p>
                   </w:tc>
@@ -6452,12 +6452,12 @@
                       </w:pPr>
                       <w:r>
                         <w:rPr>
-                          <w:rFonts w:ascii="Arial" w:hAnsi="Arial" w:cs="Arial"/>
+                          <w:rFonts w:hint="default" w:ascii="Arial" w:hAnsi="Arial" w:cs="Arial"/>
                           <w:sz w:val="24"/>
                           <w:szCs w:val="24"/>
                           <w:lang w:val="pt-BR"/>
                         </w:rPr>
-                        <w:t>A definir</w:t>
+                        <w:t>Isomorfismo</w:t>
                       </w:r>
                     </w:p>
                   </w:tc>
@@ -6577,16 +6577,17 @@
                           <w:rFonts w:ascii="Arial" w:hAnsi="Arial" w:cs="Arial"/>
                           <w:sz w:val="24"/>
                           <w:szCs w:val="24"/>
-                        </w:rPr>
-                      </w:pPr>
-                      <w:r>
-                        <w:rPr>
-                          <w:rFonts w:ascii="Arial" w:hAnsi="Arial" w:cs="Arial"/>
-                          <w:sz w:val="24"/>
-                          <w:szCs w:val="24"/>
                           <w:lang w:val="pt-BR"/>
                         </w:rPr>
-                        <w:t>A definir</w:t>
+                      </w:pPr>
+                      <w:r>
+                        <w:rPr>
+                          <w:rFonts w:ascii="Arial" w:hAnsi="Arial" w:cs="Arial"/>
+                          <w:sz w:val="24"/>
+                          <w:szCs w:val="24"/>
+                          <w:lang w:val="pt-BR"/>
+                        </w:rPr>
+                        <w:t>Coloração</w:t>
                       </w:r>
                     </w:p>
                   </w:tc>
@@ -6706,16 +6707,17 @@
                           <w:rFonts w:ascii="Arial" w:hAnsi="Arial" w:cs="Arial"/>
                           <w:sz w:val="24"/>
                           <w:szCs w:val="24"/>
-                        </w:rPr>
-                      </w:pPr>
-                      <w:r>
-                        <w:rPr>
-                          <w:rFonts w:ascii="Arial" w:hAnsi="Arial" w:cs="Arial"/>
-                          <w:sz w:val="24"/>
-                          <w:szCs w:val="24"/>
                           <w:lang w:val="pt-BR"/>
                         </w:rPr>
-                        <w:t>A definir</w:t>
+                      </w:pPr>
+                      <w:r>
+                        <w:rPr>
+                          <w:rFonts w:ascii="Arial" w:hAnsi="Arial" w:cs="Arial"/>
+                          <w:sz w:val="24"/>
+                          <w:szCs w:val="24"/>
+                          <w:lang w:val="pt-BR"/>
+                        </w:rPr>
+                        <w:t>Planaridade</w:t>
                       </w:r>
                     </w:p>
                   </w:tc>
@@ -7118,7 +7120,7 @@
                           <w:szCs w:val="24"/>
                           <w:lang w:val="pt-BR"/>
                         </w:rPr>
-                        <w:t>Revisão</w:t>
+                        <w:t>Outros tópicos e Revisão</w:t>
                       </w:r>
                     </w:p>
                   </w:tc>
@@ -7524,6 +7526,17 @@
                           <w:lang w:val="pt-BR"/>
                         </w:rPr>
                       </w:pPr>
+                      <w:r>
+                        <w:rPr>
+                          <w:rFonts w:ascii="Arial" w:hAnsi="Arial" w:cs="Arial"/>
+                          <w:sz w:val="24"/>
+                          <w:szCs w:val="24"/>
+                          <w:lang w:val="pt-BR"/>
+                        </w:rPr>
+                        <w:t xml:space="preserve">Outros tópicos e </w:t>
+                      </w:r>
+                      <w:bookmarkStart w:id="0" w:name="_GoBack"/>
+                      <w:bookmarkEnd w:id="0"/>
                       <w:r>
                         <w:rPr>
                           <w:rFonts w:ascii="Arial" w:hAnsi="Arial" w:cs="Arial"/>
@@ -8383,6 +8396,7 @@
                 <w:rPr>
                   <w:rFonts w:ascii="Arial" w:hAnsi="Arial" w:cs="Arial"/>
                   <w:bCs/>
+                  <w:lang w:val="en-US"/>
                 </w:rPr>
               </w:sdtEndPr>
               <w:sdtContent>
@@ -9099,7 +9113,7 @@
     <w:lsdException w:qFormat="1" w:unhideWhenUsed="0" w:uiPriority="10" w:semiHidden="0" w:name="Title"/>
     <w:lsdException w:uiPriority="99" w:name="Closing"/>
     <w:lsdException w:uiPriority="99" w:name="Signature"/>
-    <w:lsdException w:uiPriority="1" w:name="Default Paragraph Font"/>
+    <w:lsdException w:uiPriority="1" w:semiHidden="0" w:name="Default Paragraph Font"/>
     <w:lsdException w:uiPriority="99" w:name="Body Text"/>
     <w:lsdException w:uiPriority="99" w:name="Body Text Indent"/>
     <w:lsdException w:uiPriority="99" w:name="List Continue"/>
@@ -9137,7 +9151,7 @@
     <w:lsdException w:uiPriority="99" w:name="HTML Sample"/>
     <w:lsdException w:uiPriority="99" w:name="HTML Typewriter"/>
     <w:lsdException w:uiPriority="99" w:name="HTML Variable"/>
-    <w:lsdException w:qFormat="1" w:uiPriority="99" w:name="Normal Table"/>
+    <w:lsdException w:qFormat="1" w:uiPriority="99" w:semiHidden="0" w:name="Normal Table"/>
     <w:lsdException w:uiPriority="99" w:name="annotation subject"/>
     <w:lsdException w:uiPriority="99" w:name="Table Simple 1"/>
     <w:lsdException w:uiPriority="99" w:name="Table Simple 2"/>
@@ -9181,7 +9195,7 @@
     <w:lsdException w:uiPriority="99" w:name="Table Web 1"/>
     <w:lsdException w:uiPriority="99" w:name="Table Web 2"/>
     <w:lsdException w:uiPriority="99" w:name="Table Web 3"/>
-    <w:lsdException w:uiPriority="99" w:name="Balloon Text"/>
+    <w:lsdException w:uiPriority="99" w:semiHidden="0" w:name="Balloon Text"/>
     <w:lsdException w:unhideWhenUsed="0" w:uiPriority="59" w:semiHidden="0" w:name="Table Grid"/>
     <w:lsdException w:uiPriority="99" w:name="Table Theme"/>
   </w:latentStyles>
@@ -10216,8 +10230,8 @@
   </w:docDefaults>
   <w:latentStyles w:count="260" w:defQFormat="0" w:defUnhideWhenUsed="1" w:defSemiHidden="1" w:defUIPriority="99" w:defLockedState="0">
     <w:lsdException w:qFormat="1" w:unhideWhenUsed="0" w:uiPriority="0" w:semiHidden="0" w:name="Normal"/>
-    <w:lsdException w:uiPriority="1" w:name="Default Paragraph Font"/>
-    <w:lsdException w:qFormat="1" w:uiPriority="99" w:name="Normal Table"/>
+    <w:lsdException w:uiPriority="1" w:semiHidden="0" w:name="Default Paragraph Font"/>
+    <w:lsdException w:qFormat="1" w:uiPriority="99" w:semiHidden="0" w:name="Normal Table"/>
   </w:latentStyles>
   <w:style w:type="paragraph" w:default="1" w:styleId="1">
     <w:name w:val="Normal"/>
@@ -10441,6 +10455,7 @@
   </w:style>
   <w:style w:type="paragraph" w:customStyle="1" w:styleId="16">
     <w:name w:val="5B73FD18CCD544AF8B1282275B204A75"/>
+    <w:qFormat/>
     <w:uiPriority w:val="0"/>
     <w:pPr>
       <w:widowControl w:val="0"/>
@@ -10457,6 +10472,7 @@
   </w:style>
   <w:style w:type="paragraph" w:customStyle="1" w:styleId="17">
     <w:name w:val="3FD5B4FCD2444D7A932838F614A520E1"/>
+    <w:qFormat/>
     <w:uiPriority w:val="0"/>
     <w:pPr>
       <w:widowControl w:val="0"/>
@@ -10473,6 +10489,7 @@
   </w:style>
   <w:style w:type="paragraph" w:customStyle="1" w:styleId="18">
     <w:name w:val="9C9B55F1F4654C0FB4A6A5B76FAEA6AF"/>
+    <w:qFormat/>
     <w:uiPriority w:val="0"/>
     <w:pPr>
       <w:widowControl w:val="0"/>

</xml_diff>